<commit_message>
Moving everything from private repo to group
</commit_message>
<xml_diff>
--- a/API.docx
+++ b/API.docx
@@ -32,7 +32,6 @@
                 <w:rFonts w:ascii="Calibri" w:eastAsia="Times New Roman" w:hAnsi="Calibri" w:cs="Calibri"/>
               </w:rPr>
             </w:pPr>
-            <w:bookmarkStart w:id="0" w:name="_GoBack" w:colFirst="0" w:colLast="0"/>
             <w:r>
               <w:rPr>
                 <w:rFonts w:ascii="Calibri" w:eastAsia="Times New Roman" w:hAnsi="Calibri" w:cs="Calibri"/>
@@ -124,7 +123,21 @@
               <w:rPr>
                 <w:rFonts w:ascii="Calibri" w:eastAsia="Times New Roman" w:hAnsi="Calibri" w:cs="Calibri"/>
               </w:rPr>
-              <w:t>step_forward</w:t>
+              <w:t>step_fo</w:t>
+            </w:r>
+            <w:r>
+              <w:rPr>
+                <w:rFonts w:ascii="Calibri" w:eastAsia="Times New Roman" w:hAnsi="Calibri" w:cs="Calibri"/>
+              </w:rPr>
+              <w:t>r</w:t>
+            </w:r>
+            <w:bookmarkStart w:id="0" w:name="_GoBack"/>
+            <w:bookmarkEnd w:id="0"/>
+            <w:r>
+              <w:rPr>
+                <w:rFonts w:ascii="Calibri" w:eastAsia="Times New Roman" w:hAnsi="Calibri" w:cs="Calibri"/>
+              </w:rPr>
+              <w:t>ward</w:t>
             </w:r>
             <w:proofErr w:type="spellEnd"/>
             <w:r>
@@ -973,7 +986,6 @@
           </w:p>
         </w:tc>
       </w:tr>
-      <w:bookmarkEnd w:id="0"/>
     </w:tbl>
     <w:p/>
     <w:sectPr>

</xml_diff>

<commit_message>
Trying to push this to group repo
</commit_message>
<xml_diff>
--- a/API.docx
+++ b/API.docx
@@ -131,13 +131,19 @@
               </w:rPr>
               <w:t>r</w:t>
             </w:r>
+            <w:r>
+              <w:rPr>
+                <w:rFonts w:ascii="Calibri" w:eastAsia="Times New Roman" w:hAnsi="Calibri" w:cs="Calibri"/>
+              </w:rPr>
+              <w:t>w</w:t>
+            </w:r>
             <w:bookmarkStart w:id="0" w:name="_GoBack"/>
             <w:bookmarkEnd w:id="0"/>
             <w:r>
               <w:rPr>
                 <w:rFonts w:ascii="Calibri" w:eastAsia="Times New Roman" w:hAnsi="Calibri" w:cs="Calibri"/>
               </w:rPr>
-              <w:t>ward</w:t>
+              <w:t>ard</w:t>
             </w:r>
             <w:proofErr w:type="spellEnd"/>
             <w:r>

</xml_diff>